<commit_message>
Versión de Interfaces v.2.0
</commit_message>
<xml_diff>
--- a/Documentacion-SistemaDePago-GCuetillo.docx
+++ b/Documentacion-SistemaDePago-GCuetillo.docx
@@ -2,36 +2,6 @@
 <file path=word/document.xml><?xml version="1.0" encoding="utf-8"?>
 <w:document xmlns:mc="http://schemas.openxmlformats.org/markup-compatibility/2006" xmlns:o="urn:schemas-microsoft-com:office:office" xmlns:r="http://schemas.openxmlformats.org/officeDocument/2006/relationships" xmlns:m="http://schemas.openxmlformats.org/officeDocument/2006/math" xmlns:v="urn:schemas-microsoft-com:vml" xmlns:wp="http://schemas.openxmlformats.org/drawingml/2006/wordprocessingDrawing" xmlns:w10="urn:schemas-microsoft-com:office:word" xmlns:w="http://schemas.openxmlformats.org/wordprocessingml/2006/main" xmlns:wne="http://schemas.microsoft.com/office/word/2006/wordml" xmlns:sl="http://schemas.openxmlformats.org/schemaLibrary/2006/main" xmlns:a="http://schemas.openxmlformats.org/drawingml/2006/main" xmlns:pic="http://schemas.openxmlformats.org/drawingml/2006/picture" xmlns:c="http://schemas.openxmlformats.org/drawingml/2006/chart" xmlns:lc="http://schemas.openxmlformats.org/drawingml/2006/lockedCanvas" xmlns:dgm="http://schemas.openxmlformats.org/drawingml/2006/diagram" xmlns:wps="http://schemas.microsoft.com/office/word/2010/wordprocessingShape" xmlns:wpg="http://schemas.microsoft.com/office/word/2010/wordprocessingGroup" xmlns:w14="http://schemas.microsoft.com/office/word/2010/wordml" xmlns:w15="http://schemas.microsoft.com/office/word/2012/wordml">
   <w:body>
-    <w:p>
-      <w:pPr>
-        <w:rPr/>
-      </w:pPr>
-      <w:r>
-        <w:rPr>
-          <w:rtl w:val="0"/>
-        </w:rPr>
-      </w:r>
-    </w:p>
-    <w:p>
-      <w:pPr>
-        <w:rPr/>
-      </w:pPr>
-      <w:r>
-        <w:rPr>
-          <w:rtl w:val="0"/>
-        </w:rPr>
-      </w:r>
-    </w:p>
-    <w:p>
-      <w:pPr>
-        <w:rPr/>
-      </w:pPr>
-      <w:r>
-        <w:rPr>
-          <w:rtl w:val="0"/>
-        </w:rPr>
-      </w:r>
-    </w:p>
     <w:p>
       <w:pPr>
         <w:rPr/>
@@ -776,19 +746,6 @@
     </w:p>
     <w:p>
       <w:pPr>
-        <w:jc w:val="both"/>
-        <w:rPr>
-          <w:rFonts w:ascii="Montserrat Medium" w:cs="Montserrat Medium" w:eastAsia="Montserrat Medium" w:hAnsi="Montserrat Medium"/>
-        </w:rPr>
-      </w:pPr>
-      <w:r>
-        <w:rPr>
-          <w:rtl w:val="0"/>
-        </w:rPr>
-      </w:r>
-    </w:p>
-    <w:p>
-      <w:pPr>
         <w:pStyle w:val="Subtitle"/>
         <w:numPr>
           <w:ilvl w:val="0"/>
@@ -797,12 +754,10 @@
         <w:ind w:left="720" w:hanging="360"/>
         <w:jc w:val="both"/>
         <w:rPr>
-          <w:rFonts w:ascii="Montserrat" w:cs="Montserrat" w:eastAsia="Montserrat" w:hAnsi="Montserrat"/>
-          <w:sz w:val="38"/>
-          <w:szCs w:val="38"/>
-        </w:rPr>
-      </w:pPr>
-      <w:bookmarkStart w:colFirst="0" w:colLast="0" w:name="_tvx36eagilom" w:id="2"/>
+          <w:rFonts w:ascii="Montserrat Medium" w:cs="Montserrat Medium" w:eastAsia="Montserrat Medium" w:hAnsi="Montserrat Medium"/>
+        </w:rPr>
+      </w:pPr>
+      <w:bookmarkStart w:colFirst="0" w:colLast="0" w:name="_gjnvl7k7e9xp" w:id="2"/>
       <w:bookmarkEnd w:id="2"/>
       <w:r>
         <w:rPr>
@@ -812,6 +767,63 @@
           <w:szCs w:val="38"/>
           <w:rtl w:val="0"/>
         </w:rPr>
+        <w:t xml:space="preserve">Diagrama de Flujo del Sistema de Cobro de Mensualidades</w:t>
+      </w:r>
+    </w:p>
+    <w:p>
+      <w:pPr>
+        <w:rPr/>
+      </w:pPr>
+      <w:r>
+        <w:rPr>
+          <w:rtl w:val="0"/>
+        </w:rPr>
+        <w:tab/>
+      </w:r>
+      <w:r>
+        <w:rPr>
+          <w:rtl w:val="0"/>
+        </w:rPr>
+      </w:r>
+    </w:p>
+    <w:p>
+      <w:pPr>
+        <w:jc w:val="both"/>
+        <w:rPr>
+          <w:rFonts w:ascii="Montserrat Medium" w:cs="Montserrat Medium" w:eastAsia="Montserrat Medium" w:hAnsi="Montserrat Medium"/>
+        </w:rPr>
+      </w:pPr>
+      <w:r>
+        <w:rPr>
+          <w:rtl w:val="0"/>
+        </w:rPr>
+      </w:r>
+    </w:p>
+    <w:p>
+      <w:pPr>
+        <w:pStyle w:val="Subtitle"/>
+        <w:numPr>
+          <w:ilvl w:val="0"/>
+          <w:numId w:val="2"/>
+        </w:numPr>
+        <w:ind w:left="720" w:hanging="360"/>
+        <w:jc w:val="both"/>
+        <w:rPr>
+          <w:rFonts w:ascii="Montserrat" w:cs="Montserrat" w:eastAsia="Montserrat" w:hAnsi="Montserrat"/>
+          <w:sz w:val="38"/>
+          <w:szCs w:val="38"/>
+        </w:rPr>
+      </w:pPr>
+      <w:bookmarkStart w:colFirst="0" w:colLast="0" w:name="_tvx36eagilom" w:id="3"/>
+      <w:bookmarkEnd w:id="3"/>
+      <w:r>
+        <w:rPr>
+          <w:rFonts w:ascii="Montserrat" w:cs="Montserrat" w:eastAsia="Montserrat" w:hAnsi="Montserrat"/>
+          <w:color w:val="000000"/>
+          <w:sz w:val="38"/>
+          <w:szCs w:val="38"/>
+          <w:rtl w:val="0"/>
+        </w:rPr>
         <w:t xml:space="preserve">Diseño de Alto Nivel del Sistema de Cobro de Mensualidades.</w:t>
       </w:r>
     </w:p>
@@ -828,7 +840,7 @@
     </w:p>
     <w:p>
       <w:pPr>
-        <w:jc w:val="both"/>
+        <w:jc w:val="center"/>
         <w:rPr>
           <w:rFonts w:ascii="Montserrat Medium" w:cs="Montserrat Medium" w:eastAsia="Montserrat Medium" w:hAnsi="Montserrat Medium"/>
         </w:rPr>
@@ -839,7 +851,7 @@
         </w:rPr>
         <w:drawing>
           <wp:inline distB="114300" distT="114300" distL="114300" distR="114300">
-            <wp:extent cx="5686425" cy="4829175"/>
+            <wp:extent cx="4424363" cy="3757373"/>
             <wp:effectExtent b="0" l="0" r="0" t="0"/>
             <wp:docPr id="1" name="image1.png"/>
             <a:graphic>
@@ -859,7 +871,7 @@
                   <pic:spPr>
                     <a:xfrm>
                       <a:off x="0" y="0"/>
-                      <a:ext cx="5686425" cy="4829175"/>
+                      <a:ext cx="4424363" cy="3757373"/>
                     </a:xfrm>
                     <a:prstGeom prst="rect"/>
                     <a:ln/>
@@ -878,7 +890,7 @@
     </w:p>
     <w:p>
       <w:pPr>
-        <w:jc w:val="both"/>
+        <w:jc w:val="center"/>
         <w:rPr>
           <w:rFonts w:ascii="Montserrat Medium" w:cs="Montserrat Medium" w:eastAsia="Montserrat Medium" w:hAnsi="Montserrat Medium"/>
         </w:rPr>
@@ -889,14 +901,14 @@
         </w:rPr>
         <w:drawing>
           <wp:inline distB="114300" distT="114300" distL="114300" distR="114300">
-            <wp:extent cx="5731200" cy="3568700"/>
+            <wp:extent cx="6027420" cy="3767138"/>
             <wp:effectExtent b="0" l="0" r="0" t="0"/>
-            <wp:docPr id="2" name="image2.png"/>
+            <wp:docPr id="5" name="image4.png"/>
             <a:graphic>
               <a:graphicData uri="http://schemas.openxmlformats.org/drawingml/2006/picture">
                 <pic:pic>
                   <pic:nvPicPr>
-                    <pic:cNvPr id="0" name="image2.png"/>
+                    <pic:cNvPr id="0" name="image4.png"/>
                     <pic:cNvPicPr preferRelativeResize="0"/>
                   </pic:nvPicPr>
                   <pic:blipFill>
@@ -909,7 +921,7 @@
                   <pic:spPr>
                     <a:xfrm>
                       <a:off x="0" y="0"/>
-                      <a:ext cx="5731200" cy="3568700"/>
+                      <a:ext cx="6027420" cy="3767138"/>
                     </a:xfrm>
                     <a:prstGeom prst="rect"/>
                     <a:ln/>
@@ -928,7 +940,157 @@
     </w:p>
     <w:p>
       <w:pPr>
-        <w:jc w:val="both"/>
+        <w:jc w:val="center"/>
+        <w:rPr>
+          <w:rFonts w:ascii="Montserrat Medium" w:cs="Montserrat Medium" w:eastAsia="Montserrat Medium" w:hAnsi="Montserrat Medium"/>
+        </w:rPr>
+      </w:pPr>
+      <w:r>
+        <w:rPr>
+          <w:rFonts w:ascii="Montserrat Medium" w:cs="Montserrat Medium" w:eastAsia="Montserrat Medium" w:hAnsi="Montserrat Medium"/>
+        </w:rPr>
+        <w:drawing>
+          <wp:inline distB="114300" distT="114300" distL="114300" distR="114300">
+            <wp:extent cx="4685863" cy="4592354"/>
+            <wp:effectExtent b="0" l="0" r="0" t="0"/>
+            <wp:docPr id="3" name="image5.png"/>
+            <a:graphic>
+              <a:graphicData uri="http://schemas.openxmlformats.org/drawingml/2006/picture">
+                <pic:pic>
+                  <pic:nvPicPr>
+                    <pic:cNvPr id="0" name="image5.png"/>
+                    <pic:cNvPicPr preferRelativeResize="0"/>
+                  </pic:nvPicPr>
+                  <pic:blipFill>
+                    <a:blip r:embed="rId8"/>
+                    <a:srcRect b="0" l="0" r="0" t="0"/>
+                    <a:stretch>
+                      <a:fillRect/>
+                    </a:stretch>
+                  </pic:blipFill>
+                  <pic:spPr>
+                    <a:xfrm>
+                      <a:off x="0" y="0"/>
+                      <a:ext cx="4685863" cy="4592354"/>
+                    </a:xfrm>
+                    <a:prstGeom prst="rect"/>
+                    <a:ln/>
+                  </pic:spPr>
+                </pic:pic>
+              </a:graphicData>
+            </a:graphic>
+          </wp:inline>
+        </w:drawing>
+      </w:r>
+      <w:r>
+        <w:rPr>
+          <w:rtl w:val="0"/>
+        </w:rPr>
+      </w:r>
+    </w:p>
+    <w:p>
+      <w:pPr>
+        <w:jc w:val="center"/>
+        <w:rPr>
+          <w:rFonts w:ascii="Montserrat Medium" w:cs="Montserrat Medium" w:eastAsia="Montserrat Medium" w:hAnsi="Montserrat Medium"/>
+        </w:rPr>
+      </w:pPr>
+      <w:r>
+        <w:rPr>
+          <w:rFonts w:ascii="Montserrat Medium" w:cs="Montserrat Medium" w:eastAsia="Montserrat Medium" w:hAnsi="Montserrat Medium"/>
+        </w:rPr>
+        <w:drawing>
+          <wp:inline distB="114300" distT="114300" distL="114300" distR="114300">
+            <wp:extent cx="5233988" cy="3651619"/>
+            <wp:effectExtent b="0" l="0" r="0" t="0"/>
+            <wp:docPr id="2" name="image3.png"/>
+            <a:graphic>
+              <a:graphicData uri="http://schemas.openxmlformats.org/drawingml/2006/picture">
+                <pic:pic>
+                  <pic:nvPicPr>
+                    <pic:cNvPr id="0" name="image3.png"/>
+                    <pic:cNvPicPr preferRelativeResize="0"/>
+                  </pic:nvPicPr>
+                  <pic:blipFill>
+                    <a:blip r:embed="rId9"/>
+                    <a:srcRect b="0" l="0" r="0" t="0"/>
+                    <a:stretch>
+                      <a:fillRect/>
+                    </a:stretch>
+                  </pic:blipFill>
+                  <pic:spPr>
+                    <a:xfrm>
+                      <a:off x="0" y="0"/>
+                      <a:ext cx="5233988" cy="3651619"/>
+                    </a:xfrm>
+                    <a:prstGeom prst="rect"/>
+                    <a:ln/>
+                  </pic:spPr>
+                </pic:pic>
+              </a:graphicData>
+            </a:graphic>
+          </wp:inline>
+        </w:drawing>
+      </w:r>
+      <w:r>
+        <w:rPr>
+          <w:rtl w:val="0"/>
+        </w:rPr>
+      </w:r>
+    </w:p>
+    <w:p>
+      <w:pPr>
+        <w:jc w:val="center"/>
+        <w:rPr>
+          <w:rFonts w:ascii="Montserrat Medium" w:cs="Montserrat Medium" w:eastAsia="Montserrat Medium" w:hAnsi="Montserrat Medium"/>
+        </w:rPr>
+      </w:pPr>
+      <w:r>
+        <w:rPr>
+          <w:rFonts w:ascii="Montserrat Medium" w:cs="Montserrat Medium" w:eastAsia="Montserrat Medium" w:hAnsi="Montserrat Medium"/>
+        </w:rPr>
+        <w:drawing>
+          <wp:inline distB="114300" distT="114300" distL="114300" distR="114300">
+            <wp:extent cx="5731200" cy="3606800"/>
+            <wp:effectExtent b="0" l="0" r="0" t="0"/>
+            <wp:docPr id="4" name="image2.png"/>
+            <a:graphic>
+              <a:graphicData uri="http://schemas.openxmlformats.org/drawingml/2006/picture">
+                <pic:pic>
+                  <pic:nvPicPr>
+                    <pic:cNvPr id="0" name="image2.png"/>
+                    <pic:cNvPicPr preferRelativeResize="0"/>
+                  </pic:nvPicPr>
+                  <pic:blipFill>
+                    <a:blip r:embed="rId10"/>
+                    <a:srcRect b="0" l="0" r="0" t="0"/>
+                    <a:stretch>
+                      <a:fillRect/>
+                    </a:stretch>
+                  </pic:blipFill>
+                  <pic:spPr>
+                    <a:xfrm>
+                      <a:off x="0" y="0"/>
+                      <a:ext cx="5731200" cy="3606800"/>
+                    </a:xfrm>
+                    <a:prstGeom prst="rect"/>
+                    <a:ln/>
+                  </pic:spPr>
+                </pic:pic>
+              </a:graphicData>
+            </a:graphic>
+          </wp:inline>
+        </w:drawing>
+      </w:r>
+      <w:r>
+        <w:rPr>
+          <w:rtl w:val="0"/>
+        </w:rPr>
+      </w:r>
+    </w:p>
+    <w:p>
+      <w:pPr>
+        <w:jc w:val="center"/>
         <w:rPr>
           <w:rFonts w:ascii="Montserrat Medium" w:cs="Montserrat Medium" w:eastAsia="Montserrat Medium" w:hAnsi="Montserrat Medium"/>
         </w:rPr>
@@ -940,12 +1102,38 @@
       </w:r>
     </w:p>
     <w:sectPr>
+      <w:headerReference r:id="rId11" w:type="default"/>
       <w:pgSz w:h="16834" w:w="11909" w:orient="portrait"/>
       <w:pgMar w:bottom="1440" w:top="1440" w:left="1440" w:right="1440" w:header="720" w:footer="720"/>
       <w:pgNumType w:start="1"/>
     </w:sectPr>
   </w:body>
 </w:document>
+</file>
+
+<file path=word/header1.xml><?xml version="1.0" encoding="utf-8"?>
+<w:hdr xmlns:mc="http://schemas.openxmlformats.org/markup-compatibility/2006" xmlns:o="urn:schemas-microsoft-com:office:office" xmlns:r="http://schemas.openxmlformats.org/officeDocument/2006/relationships" xmlns:m="http://schemas.openxmlformats.org/officeDocument/2006/math" xmlns:v="urn:schemas-microsoft-com:vml" xmlns:wp="http://schemas.openxmlformats.org/drawingml/2006/wordprocessingDrawing" xmlns:w10="urn:schemas-microsoft-com:office:word" xmlns:w="http://schemas.openxmlformats.org/wordprocessingml/2006/main" xmlns:wne="http://schemas.microsoft.com/office/word/2006/wordml" xmlns:sl="http://schemas.openxmlformats.org/schemaLibrary/2006/main" xmlns:a="http://schemas.openxmlformats.org/drawingml/2006/main" xmlns:pic="http://schemas.openxmlformats.org/drawingml/2006/picture" xmlns:c="http://schemas.openxmlformats.org/drawingml/2006/chart" xmlns:lc="http://schemas.openxmlformats.org/drawingml/2006/lockedCanvas" xmlns:dgm="http://schemas.openxmlformats.org/drawingml/2006/diagram" xmlns:wps="http://schemas.microsoft.com/office/word/2010/wordprocessingShape" xmlns:wpg="http://schemas.microsoft.com/office/word/2010/wordprocessingGroup" xmlns:w14="http://schemas.microsoft.com/office/word/2010/wordml" xmlns:w15="http://schemas.microsoft.com/office/word/2012/wordml">
+  <w:p>
+    <w:pPr>
+      <w:rPr/>
+    </w:pPr>
+    <w:r>
+      <w:rPr>
+        <w:rtl w:val="0"/>
+      </w:rPr>
+    </w:r>
+  </w:p>
+  <w:p>
+    <w:pPr>
+      <w:rPr/>
+    </w:pPr>
+    <w:r>
+      <w:rPr>
+        <w:rtl w:val="0"/>
+      </w:rPr>
+    </w:r>
+  </w:p>
+</w:hdr>
 </file>
 
 <file path=word/numbering.xml><?xml version="1.0" encoding="utf-8"?>

</xml_diff>